<commit_message>
iniciando Condicionais em Java
</commit_message>
<xml_diff>
--- a/Secao_2-Variaveis.docx
+++ b/Secao_2-Variaveis.docx
@@ -23,7 +23,15 @@
         </w:numPr>
       </w:pPr>
       <w:r>
-        <w:t>Cada variável possui um nome único que identifica o dados armazenado</w:t>
+        <w:t xml:space="preserve">Cada variável possui um nome único que identifica </w:t>
+      </w:r>
+      <w:proofErr w:type="gramStart"/>
+      <w:r>
+        <w:t>o dados</w:t>
+      </w:r>
+      <w:proofErr w:type="gramEnd"/>
+      <w:r>
+        <w:t xml:space="preserve"> armazenado</w:t>
       </w:r>
     </w:p>
     <w:p>
@@ -35,7 +43,31 @@
         </w:numPr>
       </w:pPr>
       <w:r>
-        <w:t>Variáveis têm tipos específicos (como init, String, boolean) que definem o tipo do valor que podem armazenar;</w:t>
+        <w:t xml:space="preserve">Variáveis têm tipos específicos (como </w:t>
+      </w:r>
+      <w:proofErr w:type="spellStart"/>
+      <w:r>
+        <w:t>init</w:t>
+      </w:r>
+      <w:proofErr w:type="spellEnd"/>
+      <w:r>
+        <w:t xml:space="preserve">, </w:t>
+      </w:r>
+      <w:proofErr w:type="spellStart"/>
+      <w:r>
+        <w:t>String</w:t>
+      </w:r>
+      <w:proofErr w:type="spellEnd"/>
+      <w:r>
+        <w:t xml:space="preserve">, </w:t>
+      </w:r>
+      <w:proofErr w:type="spellStart"/>
+      <w:r>
+        <w:t>boolean</w:t>
+      </w:r>
+      <w:proofErr w:type="spellEnd"/>
+      <w:r>
+        <w:t>) que definem o tipo do valor que podem armazenar;</w:t>
       </w:r>
     </w:p>
     <w:p>
@@ -47,7 +79,15 @@
         </w:numPr>
       </w:pPr>
       <w:r>
-        <w:t>O valor armazenado em um variável pode ser alterado durante a execução do programa;</w:t>
+        <w:t xml:space="preserve">O valor armazenado em </w:t>
+      </w:r>
+      <w:proofErr w:type="gramStart"/>
+      <w:r>
+        <w:t>um variável</w:t>
+      </w:r>
+      <w:proofErr w:type="gramEnd"/>
+      <w:r>
+        <w:t xml:space="preserve"> pode ser alterado durante a execução do programa;</w:t>
       </w:r>
     </w:p>
     <w:p>
@@ -64,7 +104,15 @@
     </w:p>
     <w:p>
       <w:r>
-        <w:t>Como declarar uma variávei?</w:t>
+        <w:t xml:space="preserve">Como declarar uma </w:t>
+      </w:r>
+      <w:proofErr w:type="spellStart"/>
+      <w:r>
+        <w:t>variávei</w:t>
+      </w:r>
+      <w:proofErr w:type="spellEnd"/>
+      <w:r>
+        <w:t>?</w:t>
       </w:r>
       <w:r>
         <w:br/>
@@ -74,23 +122,57 @@
       </w:r>
     </w:p>
     <w:p>
-      <w:r>
-        <w:t>Ex:</w:t>
-      </w:r>
-    </w:p>
-    <w:p>
-      <w:r>
-        <w:t>String nome = “Paulo”;</w:t>
-      </w:r>
-    </w:p>
-    <w:p>
-      <w:r>
-        <w:t>No exemplo acima foi criada uma variável do tipo String que foi nomeada de “nome” e o valor atribuído é Paulo</w:t>
-      </w:r>
-    </w:p>
-    <w:p>
-      <w:r>
-        <w:t>Ou seja, se vc atribuir num comando de saída como “System.out.println(nome)” no terminal aparecerá o nome Paulo que foi atribuído na variável nome.</w:t>
+      <w:proofErr w:type="spellStart"/>
+      <w:r>
+        <w:t>Ex</w:t>
+      </w:r>
+      <w:proofErr w:type="spellEnd"/>
+      <w:r>
+        <w:t>:</w:t>
+      </w:r>
+    </w:p>
+    <w:p>
+      <w:proofErr w:type="spellStart"/>
+      <w:r>
+        <w:t>String</w:t>
+      </w:r>
+      <w:proofErr w:type="spellEnd"/>
+      <w:r>
+        <w:t xml:space="preserve"> nome = “Paulo”;</w:t>
+      </w:r>
+    </w:p>
+    <w:p>
+      <w:r>
+        <w:t xml:space="preserve">No exemplo acima foi criada uma variável do tipo </w:t>
+      </w:r>
+      <w:proofErr w:type="spellStart"/>
+      <w:r>
+        <w:t>String</w:t>
+      </w:r>
+      <w:proofErr w:type="spellEnd"/>
+      <w:r>
+        <w:t xml:space="preserve"> que foi nomeada de “nome” e o valor atribuído é Paulo</w:t>
+      </w:r>
+    </w:p>
+    <w:p>
+      <w:r>
+        <w:t xml:space="preserve">Ou seja, se </w:t>
+      </w:r>
+      <w:proofErr w:type="spellStart"/>
+      <w:r>
+        <w:t>vc</w:t>
+      </w:r>
+      <w:proofErr w:type="spellEnd"/>
+      <w:r>
+        <w:t xml:space="preserve"> atribuir num comando de saída como “</w:t>
+      </w:r>
+      <w:proofErr w:type="spellStart"/>
+      <w:r>
+        <w:t>System.out.println</w:t>
+      </w:r>
+      <w:proofErr w:type="spellEnd"/>
+      <w:r>
+        <w:t>(nome)” no terminal aparecerá o nome Paulo que foi atribuído na variável nome.</w:t>
       </w:r>
     </w:p>
     <w:p>
@@ -168,7 +250,23 @@
         </w:numPr>
       </w:pPr>
       <w:r>
-        <w:t>O formato de nomes é lowerCamelCase, ou seja: nomeCompleto;</w:t>
+        <w:t xml:space="preserve">O formato de nomes é </w:t>
+      </w:r>
+      <w:proofErr w:type="spellStart"/>
+      <w:r>
+        <w:t>lowerCamelCase</w:t>
+      </w:r>
+      <w:proofErr w:type="spellEnd"/>
+      <w:r>
+        <w:t xml:space="preserve">, ou seja: </w:t>
+      </w:r>
+      <w:proofErr w:type="spellStart"/>
+      <w:r>
+        <w:t>nomeCompleto</w:t>
+      </w:r>
+      <w:proofErr w:type="spellEnd"/>
+      <w:r>
+        <w:t>;</w:t>
       </w:r>
     </w:p>
     <w:p>
@@ -314,7 +412,23 @@
       </w:r>
       <w:r>
         <w:br/>
-        <w:t>C/C++ → depende da implementação: pode ser signed char (-128 a 127) ou unsigned char (0 a 255).</w:t>
+        <w:t xml:space="preserve">C/C++ → depende da implementação: pode ser </w:t>
+      </w:r>
+      <w:proofErr w:type="spellStart"/>
+      <w:r>
+        <w:t>signed</w:t>
+      </w:r>
+      <w:proofErr w:type="spellEnd"/>
+      <w:r>
+        <w:t xml:space="preserve"> char (-128 a 127) ou </w:t>
+      </w:r>
+      <w:proofErr w:type="spellStart"/>
+      <w:r>
+        <w:t>unsigned</w:t>
+      </w:r>
+      <w:proofErr w:type="spellEnd"/>
+      <w:r>
+        <w:t xml:space="preserve"> char (0 a 255).</w:t>
       </w:r>
     </w:p>
     <w:p>
@@ -362,7 +476,15 @@
     </w:p>
     <w:p>
       <w:r>
-        <w:t>Em java, caso queira usar</w:t>
+        <w:t xml:space="preserve">Em </w:t>
+      </w:r>
+      <w:proofErr w:type="spellStart"/>
+      <w:r>
+        <w:t>java</w:t>
+      </w:r>
+      <w:proofErr w:type="spellEnd"/>
+      <w:r>
+        <w:t>, caso queira usar</w:t>
       </w:r>
       <w:r>
         <w:t>.</w:t>
@@ -402,7 +524,20 @@
         </w:numPr>
       </w:pPr>
       <w:r>
-        <w:t>Ou seja, iniciamos uma segunda variável com o valor de uma primeira, isso é aceito em  java;</w:t>
+        <w:t xml:space="preserve">Ou seja, iniciamos uma segunda variável com o valor de uma primeira, isso é aceito </w:t>
+      </w:r>
+      <w:proofErr w:type="gramStart"/>
+      <w:r>
+        <w:t xml:space="preserve">em  </w:t>
+      </w:r>
+      <w:proofErr w:type="spellStart"/>
+      <w:r>
+        <w:t>java</w:t>
+      </w:r>
+      <w:proofErr w:type="spellEnd"/>
+      <w:proofErr w:type="gramEnd"/>
+      <w:r>
+        <w:t>;</w:t>
       </w:r>
     </w:p>
     <w:p>
@@ -440,7 +575,15 @@
       </w:pPr>
       <w:r>
         <w:lastRenderedPageBreak/>
-        <w:t>Comentários são usados para explica o código, tornando o mais fácil de entender para outros desenvolvedores;</w:t>
+        <w:t xml:space="preserve">Comentários são usados para </w:t>
+      </w:r>
+      <w:proofErr w:type="gramStart"/>
+      <w:r>
+        <w:t>explica</w:t>
+      </w:r>
+      <w:proofErr w:type="gramEnd"/>
+      <w:r>
+        <w:t xml:space="preserve"> o código, tornando o mais fácil de entender para outros desenvolvedores;</w:t>
       </w:r>
     </w:p>
     <w:p>
@@ -654,9 +797,14 @@
           <w:numId w:val="4"/>
         </w:numPr>
       </w:pPr>
+      <w:proofErr w:type="spellStart"/>
       <w:r>
         <w:lastRenderedPageBreak/>
-        <w:t>Strings são sequências de caracteres usadas para armazenar e manipular textos;</w:t>
+        <w:t>Strings</w:t>
+      </w:r>
+      <w:proofErr w:type="spellEnd"/>
+      <w:r>
+        <w:t xml:space="preserve"> são sequências de caracteres usadas para armazenar e manipular textos;</w:t>
       </w:r>
     </w:p>
     <w:p>
@@ -668,7 +816,31 @@
         </w:numPr>
       </w:pPr>
       <w:r>
-        <w:t>Classe String: Em Java, as Strings são objetos da classe String e oferecem métodos para manipulação de texto;</w:t>
+        <w:t xml:space="preserve">Classe </w:t>
+      </w:r>
+      <w:proofErr w:type="spellStart"/>
+      <w:r>
+        <w:t>String</w:t>
+      </w:r>
+      <w:proofErr w:type="spellEnd"/>
+      <w:r>
+        <w:t xml:space="preserve">: Em Java, as </w:t>
+      </w:r>
+      <w:proofErr w:type="spellStart"/>
+      <w:r>
+        <w:t>Strings</w:t>
+      </w:r>
+      <w:proofErr w:type="spellEnd"/>
+      <w:r>
+        <w:t xml:space="preserve"> são objetos da classe </w:t>
+      </w:r>
+      <w:proofErr w:type="spellStart"/>
+      <w:r>
+        <w:t>String</w:t>
+      </w:r>
+      <w:proofErr w:type="spellEnd"/>
+      <w:r>
+        <w:t xml:space="preserve"> e oferecem métodos para manipulação de texto;</w:t>
       </w:r>
     </w:p>
     <w:p>
@@ -680,7 +852,23 @@
         </w:numPr>
       </w:pPr>
       <w:r>
-        <w:t>Uma String não pode ser alterada, qualquer modificação gera uma nova String;</w:t>
+        <w:t xml:space="preserve">Uma </w:t>
+      </w:r>
+      <w:proofErr w:type="spellStart"/>
+      <w:r>
+        <w:t>String</w:t>
+      </w:r>
+      <w:proofErr w:type="spellEnd"/>
+      <w:r>
+        <w:t xml:space="preserve"> não pode ser alterada, qualquer modificação gera uma nova </w:t>
+      </w:r>
+      <w:proofErr w:type="spellStart"/>
+      <w:r>
+        <w:t>String</w:t>
+      </w:r>
+      <w:proofErr w:type="spellEnd"/>
+      <w:r>
+        <w:t>;</w:t>
       </w:r>
     </w:p>
     <w:p>
@@ -692,7 +880,15 @@
         </w:numPr>
       </w:pPr>
       <w:r>
-        <w:t>Podemos concatenar (unir) duas strings com o operador +;</w:t>
+        <w:t xml:space="preserve">Podemos concatenar (unir) duas </w:t>
+      </w:r>
+      <w:proofErr w:type="spellStart"/>
+      <w:r>
+        <w:t>strings</w:t>
+      </w:r>
+      <w:proofErr w:type="spellEnd"/>
+      <w:r>
+        <w:t xml:space="preserve"> com o operador +;</w:t>
       </w:r>
     </w:p>
     <w:p/>
@@ -769,22 +965,54 @@
           <w:i/>
           <w:iCs/>
         </w:rPr>
-        <w:t>(Ex: Paulo Gabriel).</w:t>
-      </w:r>
-    </w:p>
-    <w:p>
-      <w:pPr>
+        <w:t>(</w:t>
+      </w:r>
+      <w:proofErr w:type="spellStart"/>
+      <w:r>
         <w:rPr>
           <w:i/>
           <w:iCs/>
         </w:rPr>
-      </w:pPr>
+        <w:t>Ex</w:t>
+      </w:r>
+      <w:proofErr w:type="spellEnd"/>
       <w:r>
         <w:rPr>
           <w:i/>
           <w:iCs/>
         </w:rPr>
-        <w:t>Basicamente usei uma string vazia para facilitar meu trabalho.</w:t>
+        <w:t>: Paulo Gabriel).</w:t>
+      </w:r>
+    </w:p>
+    <w:p>
+      <w:pPr>
+        <w:rPr>
+          <w:i/>
+          <w:iCs/>
+        </w:rPr>
+      </w:pPr>
+      <w:r>
+        <w:rPr>
+          <w:i/>
+          <w:iCs/>
+        </w:rPr>
+        <w:t xml:space="preserve">Basicamente usei uma </w:t>
+      </w:r>
+      <w:proofErr w:type="spellStart"/>
+      <w:r>
+        <w:rPr>
+          <w:i/>
+          <w:iCs/>
+        </w:rPr>
+        <w:t>string</w:t>
+      </w:r>
+      <w:proofErr w:type="spellEnd"/>
+      <w:r>
+        <w:rPr>
+          <w:i/>
+          <w:iCs/>
+        </w:rPr>
+        <w:t xml:space="preserve"> vazia para facilitar meu trabalho.</w:t>
       </w:r>
     </w:p>
     <w:p>
@@ -900,7 +1128,39 @@
         </w:numPr>
       </w:pPr>
       <w:r>
-        <w:t>Casting Implícito (widening): Converte automaticamente tipos menores para tipos maiores (por exemplo, int para long) sem perdad de dados;</w:t>
+        <w:t>Casting Implícito (</w:t>
+      </w:r>
+      <w:proofErr w:type="spellStart"/>
+      <w:r>
+        <w:t>widening</w:t>
+      </w:r>
+      <w:proofErr w:type="spellEnd"/>
+      <w:r>
+        <w:t xml:space="preserve">): Converte automaticamente tipos menores para tipos maiores (por exemplo, </w:t>
+      </w:r>
+      <w:proofErr w:type="spellStart"/>
+      <w:r>
+        <w:t>int</w:t>
+      </w:r>
+      <w:proofErr w:type="spellEnd"/>
+      <w:r>
+        <w:t xml:space="preserve"> para </w:t>
+      </w:r>
+      <w:proofErr w:type="spellStart"/>
+      <w:r>
+        <w:t>long</w:t>
+      </w:r>
+      <w:proofErr w:type="spellEnd"/>
+      <w:r>
+        <w:t xml:space="preserve">) sem </w:t>
+      </w:r>
+      <w:proofErr w:type="spellStart"/>
+      <w:r>
+        <w:t>perdad</w:t>
+      </w:r>
+      <w:proofErr w:type="spellEnd"/>
+      <w:r>
+        <w:t xml:space="preserve"> de dados;</w:t>
       </w:r>
     </w:p>
     <w:p>
@@ -912,7 +1172,31 @@
         </w:numPr>
       </w:pPr>
       <w:r>
-        <w:t>Casting explícito (narrowing): Necessário quando se converte tipos maiores para tipos menores (por exemplo, double para int), podendo resultar em perda de dados;</w:t>
+        <w:t>Casting explícito (</w:t>
+      </w:r>
+      <w:proofErr w:type="spellStart"/>
+      <w:r>
+        <w:t>narrowing</w:t>
+      </w:r>
+      <w:proofErr w:type="spellEnd"/>
+      <w:r>
+        <w:t xml:space="preserve">): Necessário quando se converte tipos maiores para tipos menores (por exemplo, </w:t>
+      </w:r>
+      <w:proofErr w:type="spellStart"/>
+      <w:r>
+        <w:t>double</w:t>
+      </w:r>
+      <w:proofErr w:type="spellEnd"/>
+      <w:r>
+        <w:t xml:space="preserve"> para </w:t>
+      </w:r>
+      <w:proofErr w:type="spellStart"/>
+      <w:r>
+        <w:t>int</w:t>
+      </w:r>
+      <w:proofErr w:type="spellEnd"/>
+      <w:r>
+        <w:t>), podendo resultar em perda de dados;</w:t>
       </w:r>
     </w:p>
     <w:p>
@@ -1201,10 +1485,90 @@
       </w:pPr>
       <w:r>
         <w:lastRenderedPageBreak/>
-        <w:t>O Type casting é o ato de trocar o tipo de dado da variável, vc pode fazer essa conversão de long para double, double para long, ou at</w:t>
-      </w:r>
-      <w:r>
-        <w:t>é de int para char ou char para int, mas como int é de números inteiros ele não é tão flexível por assim dizer, por isso ele vai precisar que o número ou variável que esteja fazendo a atribuição tenha adicionado o (int) na frente.</w:t>
+        <w:t xml:space="preserve">O </w:t>
+      </w:r>
+      <w:proofErr w:type="spellStart"/>
+      <w:r>
+        <w:t>Type</w:t>
+      </w:r>
+      <w:proofErr w:type="spellEnd"/>
+      <w:r>
+        <w:t xml:space="preserve"> casting é o ato de trocar o tipo de dado da variável, </w:t>
+      </w:r>
+      <w:proofErr w:type="spellStart"/>
+      <w:r>
+        <w:t>vc</w:t>
+      </w:r>
+      <w:proofErr w:type="spellEnd"/>
+      <w:r>
+        <w:t xml:space="preserve"> pode fazer essa conversão de </w:t>
+      </w:r>
+      <w:proofErr w:type="spellStart"/>
+      <w:r>
+        <w:t>long</w:t>
+      </w:r>
+      <w:proofErr w:type="spellEnd"/>
+      <w:r>
+        <w:t xml:space="preserve"> para </w:t>
+      </w:r>
+      <w:proofErr w:type="spellStart"/>
+      <w:r>
+        <w:t>double</w:t>
+      </w:r>
+      <w:proofErr w:type="spellEnd"/>
+      <w:r>
+        <w:t xml:space="preserve">, </w:t>
+      </w:r>
+      <w:proofErr w:type="spellStart"/>
+      <w:r>
+        <w:t>double</w:t>
+      </w:r>
+      <w:proofErr w:type="spellEnd"/>
+      <w:r>
+        <w:t xml:space="preserve"> para </w:t>
+      </w:r>
+      <w:proofErr w:type="spellStart"/>
+      <w:r>
+        <w:t>long</w:t>
+      </w:r>
+      <w:proofErr w:type="spellEnd"/>
+      <w:r>
+        <w:t>, ou at</w:t>
+      </w:r>
+      <w:r>
+        <w:t xml:space="preserve">é de </w:t>
+      </w:r>
+      <w:proofErr w:type="spellStart"/>
+      <w:r>
+        <w:t>int</w:t>
+      </w:r>
+      <w:proofErr w:type="spellEnd"/>
+      <w:r>
+        <w:t xml:space="preserve"> para char ou char para </w:t>
+      </w:r>
+      <w:proofErr w:type="spellStart"/>
+      <w:r>
+        <w:t>int</w:t>
+      </w:r>
+      <w:proofErr w:type="spellEnd"/>
+      <w:r>
+        <w:t xml:space="preserve">, mas como </w:t>
+      </w:r>
+      <w:proofErr w:type="spellStart"/>
+      <w:r>
+        <w:t>int</w:t>
+      </w:r>
+      <w:proofErr w:type="spellEnd"/>
+      <w:r>
+        <w:t xml:space="preserve"> é de números inteiros ele não é tão flexível por assim dizer, por isso ele vai precisar que o número ou variável que esteja fazendo a atribuição tenha adicionado o (</w:t>
+      </w:r>
+      <w:proofErr w:type="spellStart"/>
+      <w:r>
+        <w:t>int</w:t>
+      </w:r>
+      <w:proofErr w:type="spellEnd"/>
+      <w:r>
+        <w:t>) na frente.</w:t>
       </w:r>
     </w:p>
     <w:p/>
@@ -1217,8 +1581,13 @@
           <w:numId w:val="6"/>
         </w:numPr>
       </w:pPr>
-      <w:r>
-        <w:t>Long é um tipo de dado primitivo usado par armazenar números inteiros muito grandes;</w:t>
+      <w:proofErr w:type="spellStart"/>
+      <w:r>
+        <w:t>Long</w:t>
+      </w:r>
+      <w:proofErr w:type="spellEnd"/>
+      <w:r>
+        <w:t xml:space="preserve"> é um tipo de dado primitivo usado par armazenar números inteiros muito grandes;</w:t>
       </w:r>
     </w:p>
     <w:p>
@@ -1242,7 +1611,15 @@
         </w:numPr>
       </w:pPr>
       <w:r>
-        <w:t>Ideal para cálculos financeiros, contagem de tempo, ou quando o tipo int não é suficiente;</w:t>
+        <w:t xml:space="preserve">Ideal para cálculos financeiros, contagem de tempo, ou quando o tipo </w:t>
+      </w:r>
+      <w:proofErr w:type="spellStart"/>
+      <w:r>
+        <w:t>int</w:t>
+      </w:r>
+      <w:proofErr w:type="spellEnd"/>
+      <w:r>
+        <w:t xml:space="preserve"> não é suficiente;</w:t>
       </w:r>
     </w:p>
     <w:p>
@@ -1254,7 +1631,15 @@
         </w:numPr>
       </w:pPr>
       <w:r>
-        <w:t>Valores literais do tipo long devem ser seguidos por L (maiúsculo) para indicar o tipo;</w:t>
+        <w:t xml:space="preserve">Valores literais do tipo </w:t>
+      </w:r>
+      <w:proofErr w:type="spellStart"/>
+      <w:r>
+        <w:t>long</w:t>
+      </w:r>
+      <w:proofErr w:type="spellEnd"/>
+      <w:r>
+        <w:t xml:space="preserve"> devem ser seguidos por L (maiúsculo) para indicar o tipo;</w:t>
       </w:r>
     </w:p>
     <w:p>
@@ -1272,7 +1657,31 @@
     <w:p/>
     <w:p>
       <w:r>
-        <w:t>Em outras palavras, o Long é só uma versão do int que suporta mais capacidade que o int não aguente.</w:t>
+        <w:t xml:space="preserve">Em outras palavras, o </w:t>
+      </w:r>
+      <w:proofErr w:type="spellStart"/>
+      <w:r>
+        <w:t>Long</w:t>
+      </w:r>
+      <w:proofErr w:type="spellEnd"/>
+      <w:r>
+        <w:t xml:space="preserve"> é só uma versão do </w:t>
+      </w:r>
+      <w:proofErr w:type="spellStart"/>
+      <w:r>
+        <w:t>int</w:t>
+      </w:r>
+      <w:proofErr w:type="spellEnd"/>
+      <w:r>
+        <w:t xml:space="preserve"> que suporta mais capacidade que o </w:t>
+      </w:r>
+      <w:proofErr w:type="spellStart"/>
+      <w:r>
+        <w:t>int</w:t>
+      </w:r>
+      <w:proofErr w:type="spellEnd"/>
+      <w:r>
+        <w:t xml:space="preserve"> não aguente.</w:t>
       </w:r>
     </w:p>
     <w:p>
@@ -1360,7 +1769,15 @@
         </w:sectPr>
       </w:pPr>
       <w:r>
-        <w:t>No contexto geral, constantes são uteis para casos em que o valor dela será fixo, por exemplo mas não único, dias da semana, meses no ano. Quantidade de letras no alfabeto tradicional essas paradas que não têm alteração.</w:t>
+        <w:t xml:space="preserve">No contexto geral, constantes são uteis para casos em que o valor dela será fixo, por </w:t>
+      </w:r>
+      <w:proofErr w:type="gramStart"/>
+      <w:r>
+        <w:t>exemplo</w:t>
+      </w:r>
+      <w:proofErr w:type="gramEnd"/>
+      <w:r>
+        <w:t xml:space="preserve"> mas não único, dias da semana, meses no ano. Quantidade de letras no alfabeto tradicional essas paradas que não têm alteração.</w:t>
       </w:r>
     </w:p>
     <w:p>
@@ -1467,7 +1884,31 @@
       </w:r>
       <w:r>
         <w:br/>
-        <w:t>Em outras palavras vamos dizer que esse método, quando vc usa esse var, ele vai definir o tipo da variável, que no exemplo acima é o “z”, com base no valor atribuído, como usamos 10, ele identificou que “z” é uma variável do tipo int, como ele já definiu que é um int, se tentarmos usar outro tipo de valor que caberia em outro tipo de variável ele não funcionária, como no print acima, pois ele já definiu no momento da declaração que z é do tipo int.</w:t>
+        <w:t xml:space="preserve">Em outras palavras vamos dizer que esse método, quando </w:t>
+      </w:r>
+      <w:proofErr w:type="spellStart"/>
+      <w:r>
+        <w:t>vc</w:t>
+      </w:r>
+      <w:proofErr w:type="spellEnd"/>
+      <w:r>
+        <w:t xml:space="preserve"> usa esse var, ele vai definir o tipo da variável, que no exemplo acima é o “z”, com base no valor atribuído, como usamos 10, ele identificou que “z” é uma variável do tipo </w:t>
+      </w:r>
+      <w:proofErr w:type="spellStart"/>
+      <w:r>
+        <w:t>int</w:t>
+      </w:r>
+      <w:proofErr w:type="spellEnd"/>
+      <w:r>
+        <w:t xml:space="preserve">, como ele já definiu que é um </w:t>
+      </w:r>
+      <w:proofErr w:type="spellStart"/>
+      <w:r>
+        <w:t>int</w:t>
+      </w:r>
+      <w:proofErr w:type="spellEnd"/>
+      <w:r>
+        <w:t>, se tentarmos usar outro tipo de valor que caberia em outro tipo de variável ele não funcionária, como no print acima, pois ele já definiu no momento da declaração que z é do tipo int.</w:t>
       </w:r>
     </w:p>
     <w:p/>
@@ -1530,7 +1971,27 @@
         </w:numPr>
       </w:pPr>
       <w:r>
-        <w:t>Parte do pacote java.util: Para usar o Scanner, é necessário importar a classe do pacote java.util;</w:t>
+        <w:t xml:space="preserve">Parte do pacote </w:t>
+      </w:r>
+      <w:proofErr w:type="spellStart"/>
+      <w:proofErr w:type="gramStart"/>
+      <w:r>
+        <w:t>java.util</w:t>
+      </w:r>
+      <w:proofErr w:type="spellEnd"/>
+      <w:proofErr w:type="gramEnd"/>
+      <w:r>
+        <w:t xml:space="preserve">: Para usar o Scanner, é necessário importar a classe do pacote </w:t>
+      </w:r>
+      <w:proofErr w:type="spellStart"/>
+      <w:proofErr w:type="gramStart"/>
+      <w:r>
+        <w:t>java.util</w:t>
+      </w:r>
+      <w:proofErr w:type="spellEnd"/>
+      <w:proofErr w:type="gramEnd"/>
+      <w:r>
+        <w:t>;</w:t>
       </w:r>
     </w:p>
     <w:p>
@@ -1548,10 +2009,31 @@
         <w:t>de</w:t>
       </w:r>
       <w:r>
-        <w:t xml:space="preserve"> dados, como int, double, </w:t>
-      </w:r>
-      <w:r>
-        <w:t>String etc.</w:t>
+        <w:t xml:space="preserve"> dados, como </w:t>
+      </w:r>
+      <w:proofErr w:type="spellStart"/>
+      <w:r>
+        <w:t>int</w:t>
+      </w:r>
+      <w:proofErr w:type="spellEnd"/>
+      <w:r>
+        <w:t xml:space="preserve">, </w:t>
+      </w:r>
+      <w:proofErr w:type="spellStart"/>
+      <w:r>
+        <w:t>double</w:t>
+      </w:r>
+      <w:proofErr w:type="spellEnd"/>
+      <w:r>
+        <w:t xml:space="preserve">, </w:t>
+      </w:r>
+      <w:proofErr w:type="spellStart"/>
+      <w:r>
+        <w:t>String</w:t>
+      </w:r>
+      <w:proofErr w:type="spellEnd"/>
+      <w:r>
+        <w:t xml:space="preserve"> etc.</w:t>
       </w:r>
     </w:p>
     <w:p>
@@ -1574,8 +2056,18 @@
           <w:numId w:val="9"/>
         </w:numPr>
       </w:pPr>
-      <w:r>
-        <w:t>nextLine(): Lê uma linha inteira de texto;</w:t>
+      <w:proofErr w:type="spellStart"/>
+      <w:proofErr w:type="gramStart"/>
+      <w:r>
+        <w:t>nextLine</w:t>
+      </w:r>
+      <w:proofErr w:type="spellEnd"/>
+      <w:r>
+        <w:t>(</w:t>
+      </w:r>
+      <w:proofErr w:type="gramEnd"/>
+      <w:r>
+        <w:t>): Lê uma linha inteira de texto;</w:t>
       </w:r>
     </w:p>
     <w:p>
@@ -1586,8 +2078,18 @@
           <w:numId w:val="9"/>
         </w:numPr>
       </w:pPr>
-      <w:r>
-        <w:t>nextInt(): Lê um valor inteiro;</w:t>
+      <w:proofErr w:type="spellStart"/>
+      <w:proofErr w:type="gramStart"/>
+      <w:r>
+        <w:t>nextInt</w:t>
+      </w:r>
+      <w:proofErr w:type="spellEnd"/>
+      <w:r>
+        <w:t>(</w:t>
+      </w:r>
+      <w:proofErr w:type="gramEnd"/>
+      <w:r>
+        <w:t>): Lê um valor inteiro;</w:t>
       </w:r>
     </w:p>
     <w:p>
@@ -1598,8 +2100,18 @@
           <w:numId w:val="9"/>
         </w:numPr>
       </w:pPr>
-      <w:r>
-        <w:t>nextDouble(): Lê um valor decimal (ponto flutuante);</w:t>
+      <w:proofErr w:type="spellStart"/>
+      <w:proofErr w:type="gramStart"/>
+      <w:r>
+        <w:t>nextDouble</w:t>
+      </w:r>
+      <w:proofErr w:type="spellEnd"/>
+      <w:r>
+        <w:t>(</w:t>
+      </w:r>
+      <w:proofErr w:type="gramEnd"/>
+      <w:r>
+        <w:t>): Lê um valor decimal (ponto flutuante);</w:t>
       </w:r>
     </w:p>
     <w:p>
@@ -1610,13 +2122,39 @@
           <w:numId w:val="9"/>
         </w:numPr>
       </w:pPr>
-      <w:r>
-        <w:t>next(): Lê uma única palavra</w:t>
-      </w:r>
-    </w:p>
-    <w:p>
-      <w:r>
-        <w:t>Devido a Java ser uma língua orientada a objetos, até os comandos mais simples, foram criadas de classes, basicamente a classe scanner é uma classe criada para fazer o que o comando Leia em portugol faz, ou também o comando input() que faz em Python.</w:t>
+      <w:proofErr w:type="spellStart"/>
+      <w:proofErr w:type="gramStart"/>
+      <w:r>
+        <w:t>next</w:t>
+      </w:r>
+      <w:proofErr w:type="spellEnd"/>
+      <w:r>
+        <w:t>(</w:t>
+      </w:r>
+      <w:proofErr w:type="gramEnd"/>
+      <w:r>
+        <w:t>): Lê uma única palavra</w:t>
+      </w:r>
+    </w:p>
+    <w:p>
+      <w:r>
+        <w:t xml:space="preserve">Devido a Java ser uma língua orientada a objetos, até os comandos mais simples, foram criadas de classes, basicamente a classe scanner é uma classe criada para fazer o que o comando Leia em </w:t>
+      </w:r>
+      <w:proofErr w:type="spellStart"/>
+      <w:r>
+        <w:t>portugol</w:t>
+      </w:r>
+      <w:proofErr w:type="spellEnd"/>
+      <w:r>
+        <w:t xml:space="preserve"> faz, ou também o comando </w:t>
+      </w:r>
+      <w:proofErr w:type="gramStart"/>
+      <w:r>
+        <w:t>input(</w:t>
+      </w:r>
+      <w:proofErr w:type="gramEnd"/>
+      <w:r>
+        <w:t>) que faz em Python.</w:t>
       </w:r>
     </w:p>
     <w:p>
@@ -1671,7 +2209,15 @@
         <w:t>importar a</w:t>
       </w:r>
       <w:r>
-        <w:t xml:space="preserve"> biblioteca dele que é java.util.Scanner, no print eu utilizei um ‘*’, que já permite ter acesso a tudo da biblioteca .util.</w:t>
+        <w:t xml:space="preserve"> biblioteca dele que é </w:t>
+      </w:r>
+      <w:proofErr w:type="spellStart"/>
+      <w:r>
+        <w:t>java.util.Scanner</w:t>
+      </w:r>
+      <w:proofErr w:type="spellEnd"/>
+      <w:r>
+        <w:t>, no print eu utilizei um ‘*’, que já permite ter acesso a tudo da biblioteca .util.</w:t>
       </w:r>
       <w:r>
         <w:br/>
@@ -1679,18 +2225,525 @@
       <w:r>
         <w:br/>
       </w:r>
-      <w:r>
-        <w:t>vc pode vc mesmo digitar</w:t>
-      </w:r>
-      <w:r>
-        <w:t xml:space="preserve"> vc mesmo ou a própria IDE vai trazer essa biblioteca depois que vc digitar Scanner no main, antes de usar vc precisar associar uma variável que irá receber as informações de entrada que serão digitadas pelo usuário, </w:t>
+      <w:proofErr w:type="spellStart"/>
+      <w:r>
+        <w:t>vc</w:t>
+      </w:r>
+      <w:proofErr w:type="spellEnd"/>
+      <w:r>
+        <w:t xml:space="preserve"> pode </w:t>
+      </w:r>
+      <w:proofErr w:type="spellStart"/>
+      <w:r>
+        <w:t>vc</w:t>
+      </w:r>
+      <w:proofErr w:type="spellEnd"/>
+      <w:r>
+        <w:t xml:space="preserve"> mesmo digitar</w:t>
+      </w:r>
+      <w:r>
+        <w:t xml:space="preserve"> </w:t>
+      </w:r>
+      <w:proofErr w:type="spellStart"/>
+      <w:r>
+        <w:t>vc</w:t>
+      </w:r>
+      <w:proofErr w:type="spellEnd"/>
+      <w:r>
+        <w:t xml:space="preserve"> mesmo ou a própria IDE vai trazer essa biblioteca depois que </w:t>
+      </w:r>
+      <w:proofErr w:type="spellStart"/>
+      <w:r>
+        <w:t>vc</w:t>
+      </w:r>
+      <w:proofErr w:type="spellEnd"/>
+      <w:r>
+        <w:t xml:space="preserve"> digitar Scanner no </w:t>
+      </w:r>
+      <w:proofErr w:type="spellStart"/>
+      <w:r>
+        <w:t>main</w:t>
+      </w:r>
+      <w:proofErr w:type="spellEnd"/>
+      <w:r>
+        <w:t xml:space="preserve">, antes de usar </w:t>
+      </w:r>
+      <w:proofErr w:type="spellStart"/>
+      <w:r>
+        <w:t>vc</w:t>
+      </w:r>
+      <w:proofErr w:type="spellEnd"/>
+      <w:r>
+        <w:t xml:space="preserve"> precisar associar uma variável que irá receber as informações de entrada que serão digitadas pelo usuário, </w:t>
       </w:r>
       <w:r>
         <w:t>por exemplo no exemplo acima eu chamei a classe Scanner e nomeei ela de scanner, new scanner eu indiquei que tudo que for associado a essa variável dentro de algum tipo de dado, será guardado dentro dela, como podemos ver logo em seguida, eu criei uma variável chamada nome, e ao colocar o nome da variável que eu criei, que se chama scanner, eu indiquei que a mensagem.</w:t>
       </w:r>
     </w:p>
+    <w:p/>
+    <w:p>
+      <w:pPr>
+        <w:sectPr>
+          <w:headerReference w:type="first" r:id="rId35"/>
+          <w:pgSz w:w="11906" w:h="16838"/>
+          <w:pgMar w:top="720" w:right="720" w:bottom="720" w:left="720" w:header="708" w:footer="708" w:gutter="0"/>
+          <w:cols w:space="708"/>
+          <w:titlePg/>
+          <w:docGrid w:linePitch="360"/>
+        </w:sectPr>
+      </w:pPr>
+    </w:p>
+    <w:p>
+      <w:pPr>
+        <w:pStyle w:val="PargrafodaLista"/>
+        <w:numPr>
+          <w:ilvl w:val="0"/>
+          <w:numId w:val="10"/>
+        </w:numPr>
+      </w:pPr>
+      <w:r>
+        <w:lastRenderedPageBreak/>
+        <w:t>Pacotes organizam classes e interfaces relacionadas, melhorando a estrutura do código;</w:t>
+      </w:r>
+    </w:p>
+    <w:p>
+      <w:pPr>
+        <w:pStyle w:val="PargrafodaLista"/>
+        <w:numPr>
+          <w:ilvl w:val="0"/>
+          <w:numId w:val="10"/>
+        </w:numPr>
+      </w:pPr>
+      <w:r>
+        <w:t>Importar classes de pacotes, como Scanner, é necessário para utilizá-las;</w:t>
+      </w:r>
+    </w:p>
+    <w:p>
+      <w:pPr>
+        <w:pStyle w:val="PargrafodaLista"/>
+        <w:numPr>
+          <w:ilvl w:val="0"/>
+          <w:numId w:val="10"/>
+        </w:numPr>
+      </w:pPr>
+      <w:r>
+        <w:t>A importação de pacotes prefine conflitos de nomes entre classes em projetos grandes;</w:t>
+      </w:r>
+    </w:p>
+    <w:p>
+      <w:pPr>
+        <w:pStyle w:val="PargrafodaLista"/>
+        <w:numPr>
+          <w:ilvl w:val="0"/>
+          <w:numId w:val="10"/>
+        </w:numPr>
+      </w:pPr>
+      <w:r>
+        <w:t>Permite a reutilização de código existente, acelerando o desenvolvimento;</w:t>
+      </w:r>
+    </w:p>
+    <w:p>
+      <w:pPr>
+        <w:pStyle w:val="PargrafodaLista"/>
+        <w:numPr>
+          <w:ilvl w:val="0"/>
+          <w:numId w:val="10"/>
+        </w:numPr>
+      </w:pPr>
+      <w:r>
+        <w:t>Facilita a manutenção e a leitura do código ao manter uma organização lógica;</w:t>
+      </w:r>
+    </w:p>
+    <w:p>
+      <w:pPr>
+        <w:sectPr>
+          <w:headerReference w:type="first" r:id="rId36"/>
+          <w:pgSz w:w="11906" w:h="16838"/>
+          <w:pgMar w:top="720" w:right="720" w:bottom="720" w:left="720" w:header="708" w:footer="708" w:gutter="0"/>
+          <w:cols w:space="708"/>
+          <w:titlePg/>
+          <w:docGrid w:linePitch="360"/>
+        </w:sectPr>
+      </w:pPr>
+    </w:p>
+    <w:p>
+      <w:pPr>
+        <w:pStyle w:val="PargrafodaLista"/>
+        <w:numPr>
+          <w:ilvl w:val="0"/>
+          <w:numId w:val="10"/>
+        </w:numPr>
+      </w:pPr>
+      <w:r>
+        <w:lastRenderedPageBreak/>
+        <w:t>O Scanner consome recursos de entrada, como fluxo de dados do teclado;</w:t>
+      </w:r>
+    </w:p>
+    <w:p>
+      <w:pPr>
+        <w:pStyle w:val="PargrafodaLista"/>
+        <w:numPr>
+          <w:ilvl w:val="0"/>
+          <w:numId w:val="10"/>
+        </w:numPr>
+      </w:pPr>
+      <w:r>
+        <w:t>Fechar o Scanner libera esses recursos, evitando problemas de performance;</w:t>
+      </w:r>
+    </w:p>
+    <w:p>
+      <w:pPr>
+        <w:pStyle w:val="PargrafodaLista"/>
+        <w:numPr>
+          <w:ilvl w:val="0"/>
+          <w:numId w:val="10"/>
+        </w:numPr>
+      </w:pPr>
+      <w:r>
+        <w:t xml:space="preserve">Deixar o Scanner aberto pode causar vazamento de memória ou </w:t>
+      </w:r>
+      <w:proofErr w:type="spellStart"/>
+      <w:r>
+        <w:t>travementos</w:t>
+      </w:r>
+      <w:proofErr w:type="spellEnd"/>
+      <w:r>
+        <w:t>;</w:t>
+      </w:r>
+    </w:p>
+    <w:p>
+      <w:pPr>
+        <w:pStyle w:val="PargrafodaLista"/>
+        <w:numPr>
+          <w:ilvl w:val="0"/>
+          <w:numId w:val="10"/>
+        </w:numPr>
+      </w:pPr>
+      <w:proofErr w:type="gramStart"/>
+      <w:r>
+        <w:t>close(</w:t>
+      </w:r>
+      <w:proofErr w:type="gramEnd"/>
+      <w:r>
+        <w:t>) é uma boa prática recomendada após a leitura dos dados;</w:t>
+      </w:r>
+    </w:p>
+    <w:p>
+      <w:pPr>
+        <w:pStyle w:val="PargrafodaLista"/>
+        <w:numPr>
+          <w:ilvl w:val="0"/>
+          <w:numId w:val="10"/>
+        </w:numPr>
+      </w:pPr>
+      <w:r>
+        <w:t>O fechamento do Scanner ajuda a manter a aplicação eficiente e estável;</w:t>
+      </w:r>
+    </w:p>
+    <w:p/>
+    <w:p>
+      <w:pPr>
+        <w:sectPr>
+          <w:headerReference w:type="first" r:id="rId37"/>
+          <w:pgSz w:w="11906" w:h="16838"/>
+          <w:pgMar w:top="720" w:right="720" w:bottom="720" w:left="720" w:header="708" w:footer="708" w:gutter="0"/>
+          <w:cols w:space="708"/>
+          <w:titlePg/>
+          <w:docGrid w:linePitch="360"/>
+        </w:sectPr>
+      </w:pPr>
+    </w:p>
+    <w:p>
+      <w:pPr>
+        <w:pStyle w:val="PargrafodaLista"/>
+        <w:numPr>
+          <w:ilvl w:val="0"/>
+          <w:numId w:val="10"/>
+        </w:numPr>
+      </w:pPr>
+      <w:proofErr w:type="spellStart"/>
+      <w:proofErr w:type="gramStart"/>
+      <w:r>
+        <w:lastRenderedPageBreak/>
+        <w:t>nextLine</w:t>
+      </w:r>
+      <w:proofErr w:type="spellEnd"/>
+      <w:r>
+        <w:t>(</w:t>
+      </w:r>
+      <w:proofErr w:type="gramEnd"/>
+      <w:r>
+        <w:t xml:space="preserve">) lê a linha inteira até encontrar um </w:t>
+      </w:r>
+      <w:proofErr w:type="spellStart"/>
+      <w:r>
+        <w:t>Enter</w:t>
+      </w:r>
+      <w:proofErr w:type="spellEnd"/>
+      <w:r>
+        <w:t>;</w:t>
+      </w:r>
+    </w:p>
+    <w:p>
+      <w:pPr>
+        <w:pStyle w:val="PargrafodaLista"/>
+        <w:numPr>
+          <w:ilvl w:val="0"/>
+          <w:numId w:val="10"/>
+        </w:numPr>
+      </w:pPr>
+      <w:r>
+        <w:t xml:space="preserve">Problema ocorre ao usar </w:t>
+      </w:r>
+      <w:proofErr w:type="spellStart"/>
+      <w:proofErr w:type="gramStart"/>
+      <w:r>
+        <w:t>nextLine</w:t>
+      </w:r>
+      <w:proofErr w:type="spellEnd"/>
+      <w:r>
+        <w:t>(</w:t>
+      </w:r>
+      <w:proofErr w:type="gramEnd"/>
+      <w:r>
+        <w:t xml:space="preserve">) após </w:t>
+      </w:r>
+      <w:proofErr w:type="spellStart"/>
+      <w:proofErr w:type="gramStart"/>
+      <w:r>
+        <w:t>nextInt</w:t>
+      </w:r>
+      <w:proofErr w:type="spellEnd"/>
+      <w:r>
+        <w:t>(</w:t>
+      </w:r>
+      <w:proofErr w:type="gramEnd"/>
+      <w:r>
+        <w:t xml:space="preserve">), </w:t>
+      </w:r>
+      <w:proofErr w:type="spellStart"/>
+      <w:proofErr w:type="gramStart"/>
+      <w:r>
+        <w:t>nextDouble</w:t>
+      </w:r>
+      <w:proofErr w:type="spellEnd"/>
+      <w:r>
+        <w:t>(</w:t>
+      </w:r>
+      <w:proofErr w:type="gramEnd"/>
+      <w:r>
+        <w:t xml:space="preserve">), </w:t>
+      </w:r>
+      <w:proofErr w:type="spellStart"/>
+      <w:r>
+        <w:t>etc</w:t>
+      </w:r>
+      <w:proofErr w:type="spellEnd"/>
+      <w:r>
+        <w:t>:</w:t>
+      </w:r>
+    </w:p>
+    <w:p>
+      <w:pPr>
+        <w:pStyle w:val="PargrafodaLista"/>
+        <w:numPr>
+          <w:ilvl w:val="0"/>
+          <w:numId w:val="10"/>
+        </w:numPr>
+      </w:pPr>
+      <w:proofErr w:type="spellStart"/>
+      <w:proofErr w:type="gramStart"/>
+      <w:r>
+        <w:t>nextLine</w:t>
+      </w:r>
+      <w:proofErr w:type="spellEnd"/>
+      <w:r>
+        <w:t>(</w:t>
+      </w:r>
+      <w:proofErr w:type="gramEnd"/>
+      <w:r>
+        <w:t xml:space="preserve">) captura o caractere </w:t>
+      </w:r>
+      <w:proofErr w:type="spellStart"/>
+      <w:r>
+        <w:t>Enter</w:t>
+      </w:r>
+      <w:proofErr w:type="spellEnd"/>
+      <w:r>
+        <w:t xml:space="preserve"> remanescente, resultando em uma leitura vazia;</w:t>
+      </w:r>
+    </w:p>
+    <w:p>
+      <w:pPr>
+        <w:pStyle w:val="PargrafodaLista"/>
+        <w:numPr>
+          <w:ilvl w:val="0"/>
+          <w:numId w:val="10"/>
+        </w:numPr>
+      </w:pPr>
+      <w:r>
+        <w:t>Isso faz o programa parecer pular a entrada de texto;</w:t>
+      </w:r>
+    </w:p>
+    <w:p>
+      <w:pPr>
+        <w:pStyle w:val="PargrafodaLista"/>
+        <w:numPr>
+          <w:ilvl w:val="0"/>
+          <w:numId w:val="10"/>
+        </w:numPr>
+      </w:pPr>
+      <w:r>
+        <w:t xml:space="preserve">Solução: adicionar um </w:t>
+      </w:r>
+      <w:proofErr w:type="spellStart"/>
+      <w:proofErr w:type="gramStart"/>
+      <w:r>
+        <w:t>nextLine</w:t>
+      </w:r>
+      <w:proofErr w:type="spellEnd"/>
+      <w:r>
+        <w:t>(</w:t>
+      </w:r>
+      <w:proofErr w:type="gramEnd"/>
+      <w:r>
+        <w:t>) extra após a leit</w:t>
+      </w:r>
+      <w:r>
+        <w:t>u</w:t>
+      </w:r>
+      <w:r>
+        <w:t>ra de números;</w:t>
+      </w:r>
+    </w:p>
+    <w:p>
+      <w:r>
+        <w:t xml:space="preserve">No geral devido a forma de leitura do </w:t>
+      </w:r>
+      <w:proofErr w:type="spellStart"/>
+      <w:r>
+        <w:t>nextLine</w:t>
+      </w:r>
+      <w:proofErr w:type="spellEnd"/>
+      <w:r>
+        <w:t xml:space="preserve">, sempre que usado após números, ele vai executar involuntariamente o seu </w:t>
+      </w:r>
+      <w:proofErr w:type="spellStart"/>
+      <w:r>
+        <w:t>enter</w:t>
+      </w:r>
+      <w:proofErr w:type="spellEnd"/>
+      <w:r>
+        <w:t xml:space="preserve">, pulando o </w:t>
+      </w:r>
+      <w:proofErr w:type="spellStart"/>
+      <w:r>
+        <w:t>nextLine</w:t>
+      </w:r>
+      <w:proofErr w:type="spellEnd"/>
+      <w:r>
+        <w:t xml:space="preserve"> que vem após o seu </w:t>
+      </w:r>
+      <w:proofErr w:type="spellStart"/>
+      <w:r>
+        <w:t>nextInt</w:t>
+      </w:r>
+      <w:proofErr w:type="spellEnd"/>
+      <w:r>
+        <w:t xml:space="preserve">, ou </w:t>
+      </w:r>
+      <w:proofErr w:type="spellStart"/>
+      <w:r>
+        <w:t>qualque</w:t>
+      </w:r>
+      <w:proofErr w:type="spellEnd"/>
+      <w:r>
+        <w:t xml:space="preserve"> scanner relacionado a número, é simples evitar isso basta, </w:t>
+      </w:r>
+      <w:proofErr w:type="spellStart"/>
+      <w:r>
+        <w:t>vc</w:t>
+      </w:r>
+      <w:proofErr w:type="spellEnd"/>
+      <w:r>
+        <w:t xml:space="preserve"> colocar um </w:t>
+      </w:r>
+      <w:proofErr w:type="spellStart"/>
+      <w:proofErr w:type="gramStart"/>
+      <w:r>
+        <w:t>scanner.nextLine</w:t>
+      </w:r>
+      <w:proofErr w:type="spellEnd"/>
+      <w:proofErr w:type="gramEnd"/>
+      <w:r>
+        <w:t xml:space="preserve">(); logo após que assim ele vai consumir aquele </w:t>
+      </w:r>
+      <w:proofErr w:type="spellStart"/>
+      <w:r>
+        <w:t>enter</w:t>
+      </w:r>
+      <w:proofErr w:type="spellEnd"/>
+      <w:r>
+        <w:t xml:space="preserve"> teclado no </w:t>
+      </w:r>
+      <w:proofErr w:type="spellStart"/>
+      <w:proofErr w:type="gramStart"/>
+      <w:r>
+        <w:t>nextInt</w:t>
+      </w:r>
+      <w:proofErr w:type="spellEnd"/>
+      <w:r>
+        <w:t>(</w:t>
+      </w:r>
+      <w:proofErr w:type="gramEnd"/>
+      <w:r>
+        <w:t>)</w:t>
+      </w:r>
+      <w:r>
+        <w:t>, dessa forma seguinte:</w:t>
+      </w:r>
+      <w:r>
+        <w:br/>
+      </w:r>
+      <w:r>
+        <w:drawing>
+          <wp:inline distT="0" distB="0" distL="0" distR="0" wp14:anchorId="74687DEF" wp14:editId="03E1813C">
+            <wp:extent cx="6573167" cy="1676634"/>
+            <wp:effectExtent l="0" t="0" r="0" b="0"/>
+            <wp:docPr id="1231660477" name="Imagem 1" descr="Interface gráfica do usuário, Texto, Aplicativo, chat ou mensagem de texto&#10;&#10;O conteúdo gerado por IA pode estar incorreto."/>
+            <wp:cNvGraphicFramePr>
+              <a:graphicFrameLocks xmlns:a="http://schemas.openxmlformats.org/drawingml/2006/main" noChangeAspect="1"/>
+            </wp:cNvGraphicFramePr>
+            <a:graphic xmlns:a="http://schemas.openxmlformats.org/drawingml/2006/main">
+              <a:graphicData uri="http://schemas.openxmlformats.org/drawingml/2006/picture">
+                <pic:pic xmlns:pic="http://schemas.openxmlformats.org/drawingml/2006/picture">
+                  <pic:nvPicPr>
+                    <pic:cNvPr id="1231660477" name="Imagem 1" descr="Interface gráfica do usuário, Texto, Aplicativo, chat ou mensagem de texto&#10;&#10;O conteúdo gerado por IA pode estar incorreto."/>
+                    <pic:cNvPicPr/>
+                  </pic:nvPicPr>
+                  <pic:blipFill>
+                    <a:blip r:embed="rId38"/>
+                    <a:stretch>
+                      <a:fillRect/>
+                    </a:stretch>
+                  </pic:blipFill>
+                  <pic:spPr>
+                    <a:xfrm>
+                      <a:off x="0" y="0"/>
+                      <a:ext cx="6573167" cy="1676634"/>
+                    </a:xfrm>
+                    <a:prstGeom prst="rect">
+                      <a:avLst/>
+                    </a:prstGeom>
+                  </pic:spPr>
+                </pic:pic>
+              </a:graphicData>
+            </a:graphic>
+          </wp:inline>
+        </w:drawing>
+      </w:r>
+    </w:p>
     <w:sectPr>
-      <w:headerReference w:type="first" r:id="rId35"/>
       <w:pgSz w:w="11906" w:h="16838"/>
       <w:pgMar w:top="720" w:right="720" w:bottom="720" w:left="720" w:header="708" w:footer="708" w:gutter="0"/>
       <w:cols w:space="708"/>
@@ -1814,8 +2867,97 @@
         <w:sz w:val="72"/>
         <w:szCs w:val="72"/>
       </w:rPr>
-      <w:t>A class Scanner</w:t>
+      <w:t xml:space="preserve">A </w:t>
     </w:r>
+    <w:proofErr w:type="spellStart"/>
+    <w:r>
+      <w:rPr>
+        <w:sz w:val="72"/>
+        <w:szCs w:val="72"/>
+      </w:rPr>
+      <w:t>class</w:t>
+    </w:r>
+    <w:proofErr w:type="spellEnd"/>
+    <w:r>
+      <w:rPr>
+        <w:sz w:val="72"/>
+        <w:szCs w:val="72"/>
+      </w:rPr>
+      <w:t xml:space="preserve"> Scanner</w:t>
+    </w:r>
+  </w:p>
+  <w:p>
+    <w:pPr>
+      <w:pStyle w:val="Cabealho"/>
+      <w:jc w:val="center"/>
+      <w:rPr>
+        <w:sz w:val="72"/>
+        <w:szCs w:val="72"/>
+      </w:rPr>
+    </w:pPr>
+  </w:p>
+</w:hdr>
+</file>
+
+<file path=word/header12.xml><?xml version="1.0" encoding="utf-8"?>
+<w:hdr xmlns:wpc="http://schemas.microsoft.com/office/word/2010/wordprocessingCanvas" xmlns:cx="http://schemas.microsoft.com/office/drawing/2014/chartex" xmlns:cx1="http://schemas.microsoft.com/office/drawing/2015/9/8/chartex" xmlns:cx2="http://schemas.microsoft.com/office/drawing/2015/10/21/chartex" xmlns:cx3="http://schemas.microsoft.com/office/drawing/2016/5/9/chartex" xmlns:cx4="http://schemas.microsoft.com/office/drawing/2016/5/10/chartex" xmlns:cx5="http://schemas.microsoft.com/office/drawing/2016/5/11/chartex" xmlns:cx6="http://schemas.microsoft.com/office/drawing/2016/5/12/chartex" xmlns:cx7="http://schemas.microsoft.com/office/drawing/2016/5/13/chartex" xmlns:cx8="http://schemas.microsoft.com/office/drawing/2016/5/14/chartex" xmlns:mc="http://schemas.openxmlformats.org/markup-compatibility/2006" xmlns:aink="http://schemas.microsoft.com/office/drawing/2016/ink" xmlns:am3d="http://schemas.microsoft.com/office/drawing/2017/model3d" xmlns:o="urn:schemas-microsoft-com:office:office" xmlns:oel="http://schemas.microsoft.com/office/2019/extlst" xmlns:r="http://schemas.openxmlformats.org/officeDocument/2006/relationships" xmlns:m="http://schemas.openxmlformats.org/officeDocument/2006/math" xmlns:v="urn:schemas-microsoft-com:vml" xmlns:wp14="http://schemas.microsoft.com/office/word/2010/wordprocessingDrawing" xmlns:wp="http://schemas.openxmlformats.org/drawingml/2006/wordprocessingDrawing" xmlns:w10="urn:schemas-microsoft-com:office:word" xmlns:w="http://schemas.openxmlformats.org/wordprocessingml/2006/main" xmlns:w14="http://schemas.microsoft.com/office/word/2010/wordml" xmlns:w15="http://schemas.microsoft.com/office/word/2012/wordml" xmlns:w16cex="http://schemas.microsoft.com/office/word/2018/wordml/cex" xmlns:w16cid="http://schemas.microsoft.com/office/word/2016/wordml/cid" xmlns:w16="http://schemas.microsoft.com/office/word/2018/wordml" xmlns:w16du="http://schemas.microsoft.com/office/word/2023/wordml/word16du" xmlns:w16sdtdh="http://schemas.microsoft.com/office/word/2020/wordml/sdtdatahash" xmlns:w16sdtfl="http://schemas.microsoft.com/office/word/2024/wordml/sdtformatlock" xmlns:w16se="http://schemas.microsoft.com/office/word/2015/wordml/symex" xmlns:wpg="http://schemas.microsoft.com/office/word/2010/wordprocessingGroup" xmlns:wpi="http://schemas.microsoft.com/office/word/2010/wordprocessingInk" xmlns:wne="http://schemas.microsoft.com/office/word/2006/wordml" xmlns:wps="http://schemas.microsoft.com/office/word/2010/wordprocessingShape" mc:Ignorable="w14 w15 w16se w16cid w16 w16cex w16sdtdh w16sdtfl w16du wp14">
+  <w:p>
+    <w:pPr>
+      <w:pStyle w:val="Cabealho"/>
+      <w:jc w:val="center"/>
+      <w:rPr>
+        <w:sz w:val="72"/>
+        <w:szCs w:val="72"/>
+      </w:rPr>
+    </w:pPr>
+    <w:r>
+      <w:rPr>
+        <w:sz w:val="72"/>
+        <w:szCs w:val="72"/>
+      </w:rPr>
+      <w:t>Importação de Pacotes</w:t>
+    </w:r>
+  </w:p>
+  <w:p>
+    <w:pPr>
+      <w:pStyle w:val="Cabealho"/>
+      <w:jc w:val="center"/>
+      <w:rPr>
+        <w:sz w:val="72"/>
+        <w:szCs w:val="72"/>
+      </w:rPr>
+    </w:pPr>
+  </w:p>
+</w:hdr>
+</file>
+
+<file path=word/header13.xml><?xml version="1.0" encoding="utf-8"?>
+<w:hdr xmlns:wpc="http://schemas.microsoft.com/office/word/2010/wordprocessingCanvas" xmlns:cx="http://schemas.microsoft.com/office/drawing/2014/chartex" xmlns:cx1="http://schemas.microsoft.com/office/drawing/2015/9/8/chartex" xmlns:cx2="http://schemas.microsoft.com/office/drawing/2015/10/21/chartex" xmlns:cx3="http://schemas.microsoft.com/office/drawing/2016/5/9/chartex" xmlns:cx4="http://schemas.microsoft.com/office/drawing/2016/5/10/chartex" xmlns:cx5="http://schemas.microsoft.com/office/drawing/2016/5/11/chartex" xmlns:cx6="http://schemas.microsoft.com/office/drawing/2016/5/12/chartex" xmlns:cx7="http://schemas.microsoft.com/office/drawing/2016/5/13/chartex" xmlns:cx8="http://schemas.microsoft.com/office/drawing/2016/5/14/chartex" xmlns:mc="http://schemas.openxmlformats.org/markup-compatibility/2006" xmlns:aink="http://schemas.microsoft.com/office/drawing/2016/ink" xmlns:am3d="http://schemas.microsoft.com/office/drawing/2017/model3d" xmlns:o="urn:schemas-microsoft-com:office:office" xmlns:oel="http://schemas.microsoft.com/office/2019/extlst" xmlns:r="http://schemas.openxmlformats.org/officeDocument/2006/relationships" xmlns:m="http://schemas.openxmlformats.org/officeDocument/2006/math" xmlns:v="urn:schemas-microsoft-com:vml" xmlns:wp14="http://schemas.microsoft.com/office/word/2010/wordprocessingDrawing" xmlns:wp="http://schemas.openxmlformats.org/drawingml/2006/wordprocessingDrawing" xmlns:w10="urn:schemas-microsoft-com:office:word" xmlns:w="http://schemas.openxmlformats.org/wordprocessingml/2006/main" xmlns:w14="http://schemas.microsoft.com/office/word/2010/wordml" xmlns:w15="http://schemas.microsoft.com/office/word/2012/wordml" xmlns:w16cex="http://schemas.microsoft.com/office/word/2018/wordml/cex" xmlns:w16cid="http://schemas.microsoft.com/office/word/2016/wordml/cid" xmlns:w16="http://schemas.microsoft.com/office/word/2018/wordml" xmlns:w16du="http://schemas.microsoft.com/office/word/2023/wordml/word16du" xmlns:w16sdtdh="http://schemas.microsoft.com/office/word/2020/wordml/sdtdatahash" xmlns:w16sdtfl="http://schemas.microsoft.com/office/word/2024/wordml/sdtformatlock" xmlns:w16se="http://schemas.microsoft.com/office/word/2015/wordml/symex" xmlns:wpg="http://schemas.microsoft.com/office/word/2010/wordprocessingGroup" xmlns:wpi="http://schemas.microsoft.com/office/word/2010/wordprocessingInk" xmlns:wne="http://schemas.microsoft.com/office/word/2006/wordml" xmlns:wps="http://schemas.microsoft.com/office/word/2010/wordprocessingShape" mc:Ignorable="w14 w15 w16se w16cid w16 w16cex w16sdtdh w16sdtfl w16du wp14">
+  <w:p>
+    <w:pPr>
+      <w:pStyle w:val="Cabealho"/>
+      <w:jc w:val="center"/>
+      <w:rPr>
+        <w:sz w:val="72"/>
+        <w:szCs w:val="72"/>
+      </w:rPr>
+    </w:pPr>
+    <w:r>
+      <w:rPr>
+        <w:sz w:val="72"/>
+        <w:szCs w:val="72"/>
+      </w:rPr>
+      <w:t xml:space="preserve">Problema do </w:t>
+    </w:r>
+    <w:proofErr w:type="spellStart"/>
+    <w:r>
+      <w:rPr>
+        <w:sz w:val="72"/>
+        <w:szCs w:val="72"/>
+      </w:rPr>
+      <w:t>nextLine</w:t>
+    </w:r>
+    <w:proofErr w:type="spellEnd"/>
   </w:p>
   <w:p>
     <w:pPr>
@@ -1976,6 +3118,7 @@
         <w:szCs w:val="72"/>
       </w:rPr>
     </w:pPr>
+    <w:proofErr w:type="spellStart"/>
     <w:r>
       <w:rPr>
         <w:sz w:val="72"/>
@@ -1983,6 +3126,7 @@
       </w:rPr>
       <w:t>Strings</w:t>
     </w:r>
+    <w:proofErr w:type="spellEnd"/>
   </w:p>
   <w:p>
     <w:pPr>
@@ -2008,12 +3152,21 @@
         <w:szCs w:val="72"/>
       </w:rPr>
     </w:pPr>
+    <w:proofErr w:type="spellStart"/>
     <w:r>
       <w:rPr>
         <w:sz w:val="72"/>
         <w:szCs w:val="72"/>
       </w:rPr>
-      <w:t>Type Casting</w:t>
+      <w:t>Type</w:t>
+    </w:r>
+    <w:proofErr w:type="spellEnd"/>
+    <w:r>
+      <w:rPr>
+        <w:sz w:val="72"/>
+        <w:szCs w:val="72"/>
+      </w:rPr>
+      <w:t xml:space="preserve"> Casting</w:t>
     </w:r>
   </w:p>
   <w:p>
@@ -2040,6 +3193,7 @@
         <w:szCs w:val="72"/>
       </w:rPr>
     </w:pPr>
+    <w:proofErr w:type="spellStart"/>
     <w:r>
       <w:rPr>
         <w:sz w:val="72"/>
@@ -2047,6 +3201,7 @@
       </w:rPr>
       <w:t>Long</w:t>
     </w:r>
+    <w:proofErr w:type="spellEnd"/>
   </w:p>
   <w:p>
     <w:pPr>
@@ -2084,7 +3239,23 @@
         <w:sz w:val="72"/>
         <w:szCs w:val="72"/>
       </w:rPr>
-      <w:t xml:space="preserve"> em java com final</w:t>
+      <w:t xml:space="preserve"> em </w:t>
+    </w:r>
+    <w:proofErr w:type="spellStart"/>
+    <w:r>
+      <w:rPr>
+        <w:sz w:val="72"/>
+        <w:szCs w:val="72"/>
+      </w:rPr>
+      <w:t>java</w:t>
+    </w:r>
+    <w:proofErr w:type="spellEnd"/>
+    <w:r>
+      <w:rPr>
+        <w:sz w:val="72"/>
+        <w:szCs w:val="72"/>
+      </w:rPr>
+      <w:t xml:space="preserve"> com final</w:t>
     </w:r>
   </w:p>
   <w:p>
@@ -3007,6 +4178,119 @@
     </w:lvl>
   </w:abstractNum>
   <w:abstractNum w:abstractNumId="8" w15:restartNumberingAfterBreak="0">
+    <w:nsid w:val="63D07220"/>
+    <w:multiLevelType w:val="hybridMultilevel"/>
+    <w:tmpl w:val="1C2081C2"/>
+    <w:lvl w:ilvl="0" w:tplc="04160001">
+      <w:start w:val="1"/>
+      <w:numFmt w:val="bullet"/>
+      <w:lvlText w:val=""/>
+      <w:lvlJc w:val="left"/>
+      <w:pPr>
+        <w:ind w:left="720" w:hanging="360"/>
+      </w:pPr>
+      <w:rPr>
+        <w:rFonts w:ascii="Symbol" w:hAnsi="Symbol" w:hint="default"/>
+      </w:rPr>
+    </w:lvl>
+    <w:lvl w:ilvl="1" w:tplc="04160003" w:tentative="1">
+      <w:start w:val="1"/>
+      <w:numFmt w:val="bullet"/>
+      <w:lvlText w:val="o"/>
+      <w:lvlJc w:val="left"/>
+      <w:pPr>
+        <w:ind w:left="1440" w:hanging="360"/>
+      </w:pPr>
+      <w:rPr>
+        <w:rFonts w:ascii="Courier New" w:hAnsi="Courier New" w:cs="Courier New" w:hint="default"/>
+      </w:rPr>
+    </w:lvl>
+    <w:lvl w:ilvl="2" w:tplc="04160005" w:tentative="1">
+      <w:start w:val="1"/>
+      <w:numFmt w:val="bullet"/>
+      <w:lvlText w:val=""/>
+      <w:lvlJc w:val="left"/>
+      <w:pPr>
+        <w:ind w:left="2160" w:hanging="360"/>
+      </w:pPr>
+      <w:rPr>
+        <w:rFonts w:ascii="Wingdings" w:hAnsi="Wingdings" w:hint="default"/>
+      </w:rPr>
+    </w:lvl>
+    <w:lvl w:ilvl="3" w:tplc="04160001" w:tentative="1">
+      <w:start w:val="1"/>
+      <w:numFmt w:val="bullet"/>
+      <w:lvlText w:val=""/>
+      <w:lvlJc w:val="left"/>
+      <w:pPr>
+        <w:ind w:left="2880" w:hanging="360"/>
+      </w:pPr>
+      <w:rPr>
+        <w:rFonts w:ascii="Symbol" w:hAnsi="Symbol" w:hint="default"/>
+      </w:rPr>
+    </w:lvl>
+    <w:lvl w:ilvl="4" w:tplc="04160003" w:tentative="1">
+      <w:start w:val="1"/>
+      <w:numFmt w:val="bullet"/>
+      <w:lvlText w:val="o"/>
+      <w:lvlJc w:val="left"/>
+      <w:pPr>
+        <w:ind w:left="3600" w:hanging="360"/>
+      </w:pPr>
+      <w:rPr>
+        <w:rFonts w:ascii="Courier New" w:hAnsi="Courier New" w:cs="Courier New" w:hint="default"/>
+      </w:rPr>
+    </w:lvl>
+    <w:lvl w:ilvl="5" w:tplc="04160005" w:tentative="1">
+      <w:start w:val="1"/>
+      <w:numFmt w:val="bullet"/>
+      <w:lvlText w:val=""/>
+      <w:lvlJc w:val="left"/>
+      <w:pPr>
+        <w:ind w:left="4320" w:hanging="360"/>
+      </w:pPr>
+      <w:rPr>
+        <w:rFonts w:ascii="Wingdings" w:hAnsi="Wingdings" w:hint="default"/>
+      </w:rPr>
+    </w:lvl>
+    <w:lvl w:ilvl="6" w:tplc="04160001" w:tentative="1">
+      <w:start w:val="1"/>
+      <w:numFmt w:val="bullet"/>
+      <w:lvlText w:val=""/>
+      <w:lvlJc w:val="left"/>
+      <w:pPr>
+        <w:ind w:left="5040" w:hanging="360"/>
+      </w:pPr>
+      <w:rPr>
+        <w:rFonts w:ascii="Symbol" w:hAnsi="Symbol" w:hint="default"/>
+      </w:rPr>
+    </w:lvl>
+    <w:lvl w:ilvl="7" w:tplc="04160003" w:tentative="1">
+      <w:start w:val="1"/>
+      <w:numFmt w:val="bullet"/>
+      <w:lvlText w:val="o"/>
+      <w:lvlJc w:val="left"/>
+      <w:pPr>
+        <w:ind w:left="5760" w:hanging="360"/>
+      </w:pPr>
+      <w:rPr>
+        <w:rFonts w:ascii="Courier New" w:hAnsi="Courier New" w:cs="Courier New" w:hint="default"/>
+      </w:rPr>
+    </w:lvl>
+    <w:lvl w:ilvl="8" w:tplc="04160005" w:tentative="1">
+      <w:start w:val="1"/>
+      <w:numFmt w:val="bullet"/>
+      <w:lvlText w:val=""/>
+      <w:lvlJc w:val="left"/>
+      <w:pPr>
+        <w:ind w:left="6480" w:hanging="360"/>
+      </w:pPr>
+      <w:rPr>
+        <w:rFonts w:ascii="Wingdings" w:hAnsi="Wingdings" w:hint="default"/>
+      </w:rPr>
+    </w:lvl>
+  </w:abstractNum>
+  <w:abstractNum w:abstractNumId="9" w15:restartNumberingAfterBreak="0">
     <w:nsid w:val="64F12C25"/>
     <w:multiLevelType w:val="hybridMultilevel"/>
     <w:tmpl w:val="2F3A427E"/>
@@ -3126,7 +4410,7 @@
     <w:abstractNumId w:val="7"/>
   </w:num>
   <w:num w:numId="3" w16cid:durableId="1113280559">
-    <w:abstractNumId w:val="8"/>
+    <w:abstractNumId w:val="9"/>
   </w:num>
   <w:num w:numId="4" w16cid:durableId="1573462702">
     <w:abstractNumId w:val="0"/>
@@ -3145,6 +4429,9 @@
   </w:num>
   <w:num w:numId="9" w16cid:durableId="573392288">
     <w:abstractNumId w:val="5"/>
+  </w:num>
+  <w:num w:numId="10" w16cid:durableId="143549292">
+    <w:abstractNumId w:val="8"/>
   </w:num>
 </w:numbering>
 </file>
@@ -4438,6 +5725,14 @@
 </file>
 
 <file path=customXml/item2.xml><?xml version="1.0" encoding="utf-8"?>
+<p:properties xmlns:p="http://schemas.microsoft.com/office/2006/metadata/properties" xmlns:xsi="http://www.w3.org/2001/XMLSchema-instance" xmlns:pc="http://schemas.microsoft.com/office/infopath/2007/PartnerControls">
+  <documentManagement>
+    <_activity xmlns="dda5459b-b128-4d6c-96fd-e73dab5fc3b6" xsi:nil="true"/>
+  </documentManagement>
+</p:properties>
+</file>
+
+<file path=customXml/item3.xml><?xml version="1.0" encoding="utf-8"?>
 <ct:contentTypeSchema xmlns:ct="http://schemas.microsoft.com/office/2006/metadata/contentType" xmlns:ma="http://schemas.microsoft.com/office/2006/metadata/properties/metaAttributes" ct:_="" ma:_="" ma:contentTypeName="Documento" ma:contentTypeID="0x010100ADC3D5991C843546B0621129CAE7C4CA" ma:contentTypeVersion="11" ma:contentTypeDescription="Crie um novo documento." ma:contentTypeScope="" ma:versionID="d7cbb955b6e31f02793f2ddb5c19954e">
   <xsd:schema xmlns:xsd="http://www.w3.org/2001/XMLSchema" xmlns:xs="http://www.w3.org/2001/XMLSchema" xmlns:p="http://schemas.microsoft.com/office/2006/metadata/properties" xmlns:ns3="dda5459b-b128-4d6c-96fd-e73dab5fc3b6" targetNamespace="http://schemas.microsoft.com/office/2006/metadata/properties" ma:root="true" ma:fieldsID="a1689bfcae92e922ad0b0c2c5c007789" ns3:_="">
     <xsd:import namespace="dda5459b-b128-4d6c-96fd-e73dab5fc3b6"/>
@@ -4625,14 +5920,6 @@
 </ct:contentTypeSchema>
 </file>
 
-<file path=customXml/item3.xml><?xml version="1.0" encoding="utf-8"?>
-<p:properties xmlns:p="http://schemas.microsoft.com/office/2006/metadata/properties" xmlns:xsi="http://www.w3.org/2001/XMLSchema-instance" xmlns:pc="http://schemas.microsoft.com/office/infopath/2007/PartnerControls">
-  <documentManagement>
-    <_activity xmlns="dda5459b-b128-4d6c-96fd-e73dab5fc3b6" xsi:nil="true"/>
-  </documentManagement>
-</p:properties>
-</file>
-
 <file path=customXml/itemProps1.xml><?xml version="1.0" encoding="utf-8"?>
 <ds:datastoreItem xmlns:ds="http://schemas.openxmlformats.org/officeDocument/2006/customXml" ds:itemID="{68215F44-F687-4A30-8C1B-76FD249956F5}">
   <ds:schemaRefs>
@@ -4642,6 +5929,16 @@
 </file>
 
 <file path=customXml/itemProps2.xml><?xml version="1.0" encoding="utf-8"?>
+<ds:datastoreItem xmlns:ds="http://schemas.openxmlformats.org/officeDocument/2006/customXml" ds:itemID="{B89D1048-1BC9-43BF-BBB7-C2D586EAC35B}">
+  <ds:schemaRefs>
+    <ds:schemaRef ds:uri="http://schemas.microsoft.com/office/2006/metadata/properties"/>
+    <ds:schemaRef ds:uri="http://schemas.microsoft.com/office/infopath/2007/PartnerControls"/>
+    <ds:schemaRef ds:uri="dda5459b-b128-4d6c-96fd-e73dab5fc3b6"/>
+  </ds:schemaRefs>
+</ds:datastoreItem>
+</file>
+
+<file path=customXml/itemProps3.xml><?xml version="1.0" encoding="utf-8"?>
 <ds:datastoreItem xmlns:ds="http://schemas.openxmlformats.org/officeDocument/2006/customXml" ds:itemID="{3C60549E-4315-49BC-81C5-4039062635C5}">
   <ds:schemaRefs>
     <ds:schemaRef ds:uri="http://schemas.microsoft.com/office/2006/metadata/contentType"/>
@@ -4657,20 +5954,4 @@
     <ds:schemaRef ds:uri="http://schemas.microsoft.com/internal/obd"/>
   </ds:schemaRefs>
 </ds:datastoreItem>
-</file>
-
-<file path=customXml/itemProps3.xml><?xml version="1.0" encoding="utf-8"?>
-<ds:datastoreItem xmlns:ds="http://schemas.openxmlformats.org/officeDocument/2006/customXml" ds:itemID="{B89D1048-1BC9-43BF-BBB7-C2D586EAC35B}">
-  <ds:schemaRefs>
-    <ds:schemaRef ds:uri="http://schemas.microsoft.com/office/infopath/2007/PartnerControls"/>
-    <ds:schemaRef ds:uri="http://www.w3.org/XML/1998/namespace"/>
-    <ds:schemaRef ds:uri="http://schemas.openxmlformats.org/package/2006/metadata/core-properties"/>
-    <ds:schemaRef ds:uri="http://schemas.microsoft.com/office/2006/documentManagement/types"/>
-    <ds:schemaRef ds:uri="dda5459b-b128-4d6c-96fd-e73dab5fc3b6"/>
-    <ds:schemaRef ds:uri="http://purl.org/dc/elements/1.1/"/>
-    <ds:schemaRef ds:uri="http://schemas.microsoft.com/office/2006/metadata/properties"/>
-    <ds:schemaRef ds:uri="http://purl.org/dc/dcmitype/"/>
-    <ds:schemaRef ds:uri="http://purl.org/dc/terms/"/>
-  </ds:schemaRefs>
-</ds:datastoreItem>
 </file>
</xml_diff>